<commit_message>
Se realizan cambios en las plantillas y el codigo para la generacion de imagenes del proyecto
</commit_message>
<xml_diff>
--- a/templates/templateVLF3FS1TR.docx
+++ b/templates/templateVLF3FS1TR.docx
@@ -3245,7 +3245,7 @@
           <w:szCs w:val="22"/>
         </w:rPr>
       </w:pPr>
-      <w:bookmarkStart w:id="4" w:name="_Toc165882408"/>
+      <w:bookmarkStart w:id="3" w:name="_Toc165882408"/>
       <w:r>
         <w:rPr>
           <w:rFonts w:ascii="Arial" w:hAnsi="Arial" w:cs="Arial"/>
@@ -3254,7 +3254,7 @@
         </w:rPr>
         <w:t>ALCANCE</w:t>
       </w:r>
-      <w:bookmarkEnd w:id="4"/>
+      <w:bookmarkEnd w:id="3"/>
     </w:p>
     <w:p>
       <w:pPr>
@@ -3488,8 +3488,8 @@
           <w:szCs w:val="22"/>
         </w:rPr>
       </w:pPr>
-      <w:bookmarkStart w:id="5" w:name="_Toc125712914"/>
-      <w:bookmarkStart w:id="6" w:name="_Toc165882409"/>
+      <w:bookmarkStart w:id="4" w:name="_Toc125712914"/>
+      <w:bookmarkStart w:id="5" w:name="_Toc165882409"/>
       <w:r>
         <w:rPr>
           <w:rFonts w:ascii="Arial" w:hAnsi="Arial" w:cs="Arial"/>
@@ -3498,8 +3498,8 @@
         </w:rPr>
         <w:t>METODOLOGÍA</w:t>
       </w:r>
+      <w:bookmarkEnd w:id="4"/>
       <w:bookmarkEnd w:id="5"/>
-      <w:bookmarkEnd w:id="6"/>
     </w:p>
     <w:p>
       <w:pPr>
@@ -3751,11 +3751,11 @@
         </w:rPr>
         <w:t xml:space="preserve"> }}</w:t>
       </w:r>
-      <w:bookmarkStart w:id="7" w:name="_Toc125712915"/>
-      <w:bookmarkStart w:id="8" w:name="_Toc37709843"/>
-      <w:bookmarkStart w:id="9" w:name="_Toc103583147"/>
-      <w:bookmarkStart w:id="10" w:name="_Toc108011353"/>
-      <w:bookmarkStart w:id="11" w:name="_Toc109890309"/>
+      <w:bookmarkStart w:id="6" w:name="_Toc125712915"/>
+      <w:bookmarkStart w:id="7" w:name="_Toc37709843"/>
+      <w:bookmarkStart w:id="8" w:name="_Toc103583147"/>
+      <w:bookmarkStart w:id="9" w:name="_Toc108011353"/>
+      <w:bookmarkStart w:id="10" w:name="_Toc109890309"/>
     </w:p>
     <w:p>
       <w:pPr>
@@ -3823,7 +3823,7 @@
                                 <w:noProof/>
                               </w:rPr>
                             </w:pPr>
-                            <w:bookmarkStart w:id="12" w:name="_Toc204249153"/>
+                            <w:bookmarkStart w:id="11" w:name="_Toc204249153"/>
                             <w:r>
                               <w:rPr>
                                 <w:rFonts w:cs="Arial"/>
@@ -3881,7 +3881,7 @@
                               </w:rPr>
                               <w:t>. Tensiones de prueba VLF- Fuente IEEE 400-2</w:t>
                             </w:r>
-                            <w:bookmarkEnd w:id="12"/>
+                            <w:bookmarkEnd w:id="11"/>
                           </w:p>
                         </w:txbxContent>
                       </wps:txbx>
@@ -4011,7 +4011,7 @@
           <w:szCs w:val="22"/>
         </w:rPr>
       </w:pPr>
-      <w:bookmarkStart w:id="14" w:name="_Toc165882410"/>
+      <w:bookmarkStart w:id="12" w:name="_Toc165882410"/>
       <w:r>
         <w:rPr>
           <w:rFonts w:ascii="Arial" w:hAnsi="Arial" w:cs="Arial"/>
@@ -4029,8 +4029,8 @@
         </w:rPr>
         <w:t xml:space="preserve"> DE REFERENCIA</w:t>
       </w:r>
-      <w:bookmarkEnd w:id="7"/>
-      <w:bookmarkEnd w:id="14"/>
+      <w:bookmarkEnd w:id="6"/>
+      <w:bookmarkEnd w:id="12"/>
     </w:p>
     <w:p>
       <w:pPr>
@@ -4088,118 +4088,120 @@
         </w:rPr>
         <w:t>less than 1 Hz)</w:t>
       </w:r>
-      <w:bookmarkStart w:id="15" w:name="_Toc106725721"/>
-      <w:bookmarkStart w:id="16" w:name="_Toc106726008"/>
-      <w:bookmarkStart w:id="17" w:name="_Toc103917234"/>
-      <w:bookmarkStart w:id="18" w:name="_Toc104275346"/>
-      <w:bookmarkStart w:id="19" w:name="_Toc104275429"/>
-      <w:bookmarkStart w:id="20" w:name="_Toc104378542"/>
-      <w:bookmarkStart w:id="21" w:name="_Toc104378674"/>
-      <w:bookmarkStart w:id="22" w:name="_Toc104378972"/>
-      <w:bookmarkStart w:id="23" w:name="_Toc104378996"/>
-      <w:bookmarkStart w:id="24" w:name="_Toc104379145"/>
-      <w:bookmarkStart w:id="25" w:name="_Toc104379215"/>
-      <w:bookmarkStart w:id="26" w:name="_Toc104379261"/>
-      <w:bookmarkStart w:id="27" w:name="_Toc104379291"/>
-      <w:bookmarkStart w:id="28" w:name="_Toc104466696"/>
-      <w:bookmarkStart w:id="29" w:name="_Toc104467494"/>
-      <w:bookmarkStart w:id="30" w:name="_Toc104896374"/>
-      <w:bookmarkStart w:id="31" w:name="_Toc105406019"/>
-      <w:bookmarkStart w:id="32" w:name="_Toc103917235"/>
-      <w:bookmarkStart w:id="33" w:name="_Toc104275347"/>
-      <w:bookmarkStart w:id="34" w:name="_Toc104275430"/>
-      <w:bookmarkStart w:id="35" w:name="_Toc104378543"/>
-      <w:bookmarkStart w:id="36" w:name="_Toc104378675"/>
-      <w:bookmarkStart w:id="37" w:name="_Toc104378973"/>
-      <w:bookmarkStart w:id="38" w:name="_Toc104378997"/>
-      <w:bookmarkStart w:id="39" w:name="_Toc104379146"/>
-      <w:bookmarkStart w:id="40" w:name="_Toc104379216"/>
-      <w:bookmarkStart w:id="41" w:name="_Toc104379262"/>
-      <w:bookmarkStart w:id="42" w:name="_Toc104379292"/>
-      <w:bookmarkStart w:id="43" w:name="_Toc104466697"/>
-      <w:bookmarkStart w:id="44" w:name="_Toc104467495"/>
-      <w:bookmarkStart w:id="45" w:name="_Toc104896375"/>
-      <w:bookmarkStart w:id="46" w:name="_Toc105406020"/>
-      <w:bookmarkStart w:id="47" w:name="_Toc103917236"/>
-      <w:bookmarkStart w:id="48" w:name="_Toc104275348"/>
-      <w:bookmarkStart w:id="49" w:name="_Toc104275431"/>
-      <w:bookmarkStart w:id="50" w:name="_Toc104378544"/>
-      <w:bookmarkStart w:id="51" w:name="_Toc104378676"/>
-      <w:bookmarkStart w:id="52" w:name="_Toc104378974"/>
-      <w:bookmarkStart w:id="53" w:name="_Toc104378998"/>
-      <w:bookmarkStart w:id="54" w:name="_Toc104379147"/>
-      <w:bookmarkStart w:id="55" w:name="_Toc104379217"/>
-      <w:bookmarkStart w:id="56" w:name="_Toc104379263"/>
-      <w:bookmarkStart w:id="57" w:name="_Toc104379293"/>
-      <w:bookmarkStart w:id="58" w:name="_Toc104466698"/>
-      <w:bookmarkStart w:id="59" w:name="_Toc104467496"/>
-      <w:bookmarkStart w:id="60" w:name="_Toc104896376"/>
-      <w:bookmarkStart w:id="61" w:name="_Toc105406021"/>
-      <w:bookmarkStart w:id="62" w:name="_Toc103917237"/>
-      <w:bookmarkStart w:id="63" w:name="_Toc104275349"/>
-      <w:bookmarkStart w:id="64" w:name="_Toc104275432"/>
-      <w:bookmarkStart w:id="65" w:name="_Toc104378545"/>
-      <w:bookmarkStart w:id="66" w:name="_Toc104378677"/>
-      <w:bookmarkStart w:id="67" w:name="_Toc104378975"/>
-      <w:bookmarkStart w:id="68" w:name="_Toc104378999"/>
-      <w:bookmarkStart w:id="69" w:name="_Toc104379148"/>
-      <w:bookmarkStart w:id="70" w:name="_Toc104379218"/>
-      <w:bookmarkStart w:id="71" w:name="_Toc104379264"/>
-      <w:bookmarkStart w:id="72" w:name="_Toc104379294"/>
-      <w:bookmarkStart w:id="73" w:name="_Toc104466699"/>
-      <w:bookmarkStart w:id="74" w:name="_Toc104467497"/>
-      <w:bookmarkStart w:id="75" w:name="_Toc104896377"/>
-      <w:bookmarkStart w:id="76" w:name="_Toc105406022"/>
-      <w:bookmarkStart w:id="77" w:name="_Toc103917238"/>
-      <w:bookmarkStart w:id="78" w:name="_Toc104275350"/>
-      <w:bookmarkStart w:id="79" w:name="_Toc104275433"/>
-      <w:bookmarkStart w:id="80" w:name="_Toc104378546"/>
-      <w:bookmarkStart w:id="81" w:name="_Toc104378678"/>
-      <w:bookmarkStart w:id="82" w:name="_Toc104378976"/>
-      <w:bookmarkStart w:id="83" w:name="_Toc104379000"/>
-      <w:bookmarkStart w:id="84" w:name="_Toc104379149"/>
-      <w:bookmarkStart w:id="85" w:name="_Toc104379219"/>
-      <w:bookmarkStart w:id="86" w:name="_Toc104379265"/>
-      <w:bookmarkStart w:id="87" w:name="_Toc104379295"/>
-      <w:bookmarkStart w:id="88" w:name="_Toc104466700"/>
-      <w:bookmarkStart w:id="89" w:name="_Toc104467498"/>
-      <w:bookmarkStart w:id="90" w:name="_Toc104896378"/>
-      <w:bookmarkStart w:id="91" w:name="_Toc105406023"/>
-      <w:bookmarkStart w:id="92" w:name="_Toc103917239"/>
-      <w:bookmarkStart w:id="93" w:name="_Toc104275351"/>
-      <w:bookmarkStart w:id="94" w:name="_Toc104275434"/>
-      <w:bookmarkStart w:id="95" w:name="_Toc104378547"/>
-      <w:bookmarkStart w:id="96" w:name="_Toc104378679"/>
-      <w:bookmarkStart w:id="97" w:name="_Toc104378977"/>
-      <w:bookmarkStart w:id="98" w:name="_Toc104379001"/>
-      <w:bookmarkStart w:id="99" w:name="_Toc104379150"/>
-      <w:bookmarkStart w:id="100" w:name="_Toc104379220"/>
-      <w:bookmarkStart w:id="101" w:name="_Toc104379266"/>
-      <w:bookmarkStart w:id="102" w:name="_Toc104379296"/>
-      <w:bookmarkStart w:id="103" w:name="_Toc104466701"/>
-      <w:bookmarkStart w:id="104" w:name="_Toc104467499"/>
-      <w:bookmarkStart w:id="105" w:name="_Toc104896379"/>
-      <w:bookmarkStart w:id="106" w:name="_Toc105406024"/>
-      <w:bookmarkStart w:id="107" w:name="_Toc103917240"/>
-      <w:bookmarkStart w:id="108" w:name="_Toc104275352"/>
-      <w:bookmarkStart w:id="109" w:name="_Toc104275435"/>
-      <w:bookmarkStart w:id="110" w:name="_Toc104378548"/>
-      <w:bookmarkStart w:id="111" w:name="_Toc104378680"/>
-      <w:bookmarkStart w:id="112" w:name="_Toc104378978"/>
-      <w:bookmarkStart w:id="113" w:name="_Toc104379002"/>
-      <w:bookmarkStart w:id="114" w:name="_Toc104379151"/>
-      <w:bookmarkStart w:id="115" w:name="_Toc104379221"/>
-      <w:bookmarkStart w:id="116" w:name="_Toc104379267"/>
-      <w:bookmarkStart w:id="117" w:name="_Toc104379297"/>
-      <w:bookmarkStart w:id="118" w:name="_Toc104466702"/>
-      <w:bookmarkStart w:id="119" w:name="_Toc104467500"/>
-      <w:bookmarkStart w:id="120" w:name="_Toc104896380"/>
-      <w:bookmarkStart w:id="121" w:name="_Toc105406025"/>
-      <w:bookmarkStart w:id="122" w:name="_Toc125712916"/>
+      <w:bookmarkStart w:id="13" w:name="_Toc106725721"/>
+      <w:bookmarkStart w:id="14" w:name="_Toc106726008"/>
+      <w:bookmarkStart w:id="15" w:name="_Toc103917234"/>
+      <w:bookmarkStart w:id="16" w:name="_Toc104275346"/>
+      <w:bookmarkStart w:id="17" w:name="_Toc104275429"/>
+      <w:bookmarkStart w:id="18" w:name="_Toc104378542"/>
+      <w:bookmarkStart w:id="19" w:name="_Toc104378674"/>
+      <w:bookmarkStart w:id="20" w:name="_Toc104378972"/>
+      <w:bookmarkStart w:id="21" w:name="_Toc104378996"/>
+      <w:bookmarkStart w:id="22" w:name="_Toc104379145"/>
+      <w:bookmarkStart w:id="23" w:name="_Toc104379215"/>
+      <w:bookmarkStart w:id="24" w:name="_Toc104379261"/>
+      <w:bookmarkStart w:id="25" w:name="_Toc104379291"/>
+      <w:bookmarkStart w:id="26" w:name="_Toc104466696"/>
+      <w:bookmarkStart w:id="27" w:name="_Toc104467494"/>
+      <w:bookmarkStart w:id="28" w:name="_Toc104896374"/>
+      <w:bookmarkStart w:id="29" w:name="_Toc105406019"/>
+      <w:bookmarkStart w:id="30" w:name="_Toc103917235"/>
+      <w:bookmarkStart w:id="31" w:name="_Toc104275347"/>
+      <w:bookmarkStart w:id="32" w:name="_Toc104275430"/>
+      <w:bookmarkStart w:id="33" w:name="_Toc104378543"/>
+      <w:bookmarkStart w:id="34" w:name="_Toc104378675"/>
+      <w:bookmarkStart w:id="35" w:name="_Toc104378973"/>
+      <w:bookmarkStart w:id="36" w:name="_Toc104378997"/>
+      <w:bookmarkStart w:id="37" w:name="_Toc104379146"/>
+      <w:bookmarkStart w:id="38" w:name="_Toc104379216"/>
+      <w:bookmarkStart w:id="39" w:name="_Toc104379262"/>
+      <w:bookmarkStart w:id="40" w:name="_Toc104379292"/>
+      <w:bookmarkStart w:id="41" w:name="_Toc104466697"/>
+      <w:bookmarkStart w:id="42" w:name="_Toc104467495"/>
+      <w:bookmarkStart w:id="43" w:name="_Toc104896375"/>
+      <w:bookmarkStart w:id="44" w:name="_Toc105406020"/>
+      <w:bookmarkStart w:id="45" w:name="_Toc103917236"/>
+      <w:bookmarkStart w:id="46" w:name="_Toc104275348"/>
+      <w:bookmarkStart w:id="47" w:name="_Toc104275431"/>
+      <w:bookmarkStart w:id="48" w:name="_Toc104378544"/>
+      <w:bookmarkStart w:id="49" w:name="_Toc104378676"/>
+      <w:bookmarkStart w:id="50" w:name="_Toc104378974"/>
+      <w:bookmarkStart w:id="51" w:name="_Toc104378998"/>
+      <w:bookmarkStart w:id="52" w:name="_Toc104379147"/>
+      <w:bookmarkStart w:id="53" w:name="_Toc104379217"/>
+      <w:bookmarkStart w:id="54" w:name="_Toc104379263"/>
+      <w:bookmarkStart w:id="55" w:name="_Toc104379293"/>
+      <w:bookmarkStart w:id="56" w:name="_Toc104466698"/>
+      <w:bookmarkStart w:id="57" w:name="_Toc104467496"/>
+      <w:bookmarkStart w:id="58" w:name="_Toc104896376"/>
+      <w:bookmarkStart w:id="59" w:name="_Toc105406021"/>
+      <w:bookmarkStart w:id="60" w:name="_Toc103917237"/>
+      <w:bookmarkStart w:id="61" w:name="_Toc104275349"/>
+      <w:bookmarkStart w:id="62" w:name="_Toc104275432"/>
+      <w:bookmarkStart w:id="63" w:name="_Toc104378545"/>
+      <w:bookmarkStart w:id="64" w:name="_Toc104378677"/>
+      <w:bookmarkStart w:id="65" w:name="_Toc104378975"/>
+      <w:bookmarkStart w:id="66" w:name="_Toc104378999"/>
+      <w:bookmarkStart w:id="67" w:name="_Toc104379148"/>
+      <w:bookmarkStart w:id="68" w:name="_Toc104379218"/>
+      <w:bookmarkStart w:id="69" w:name="_Toc104379264"/>
+      <w:bookmarkStart w:id="70" w:name="_Toc104379294"/>
+      <w:bookmarkStart w:id="71" w:name="_Toc104466699"/>
+      <w:bookmarkStart w:id="72" w:name="_Toc104467497"/>
+      <w:bookmarkStart w:id="73" w:name="_Toc104896377"/>
+      <w:bookmarkStart w:id="74" w:name="_Toc105406022"/>
+      <w:bookmarkStart w:id="75" w:name="_Toc103917238"/>
+      <w:bookmarkStart w:id="76" w:name="_Toc104275350"/>
+      <w:bookmarkStart w:id="77" w:name="_Toc104275433"/>
+      <w:bookmarkStart w:id="78" w:name="_Toc104378546"/>
+      <w:bookmarkStart w:id="79" w:name="_Toc104378678"/>
+      <w:bookmarkStart w:id="80" w:name="_Toc104378976"/>
+      <w:bookmarkStart w:id="81" w:name="_Toc104379000"/>
+      <w:bookmarkStart w:id="82" w:name="_Toc104379149"/>
+      <w:bookmarkStart w:id="83" w:name="_Toc104379219"/>
+      <w:bookmarkStart w:id="84" w:name="_Toc104379265"/>
+      <w:bookmarkStart w:id="85" w:name="_Toc104379295"/>
+      <w:bookmarkStart w:id="86" w:name="_Toc104466700"/>
+      <w:bookmarkStart w:id="87" w:name="_Toc104467498"/>
+      <w:bookmarkStart w:id="88" w:name="_Toc104896378"/>
+      <w:bookmarkStart w:id="89" w:name="_Toc105406023"/>
+      <w:bookmarkStart w:id="90" w:name="_Toc103917239"/>
+      <w:bookmarkStart w:id="91" w:name="_Toc104275351"/>
+      <w:bookmarkStart w:id="92" w:name="_Toc104275434"/>
+      <w:bookmarkStart w:id="93" w:name="_Toc104378547"/>
+      <w:bookmarkStart w:id="94" w:name="_Toc104378679"/>
+      <w:bookmarkStart w:id="95" w:name="_Toc104378977"/>
+      <w:bookmarkStart w:id="96" w:name="_Toc104379001"/>
+      <w:bookmarkStart w:id="97" w:name="_Toc104379150"/>
+      <w:bookmarkStart w:id="98" w:name="_Toc104379220"/>
+      <w:bookmarkStart w:id="99" w:name="_Toc104379266"/>
+      <w:bookmarkStart w:id="100" w:name="_Toc104379296"/>
+      <w:bookmarkStart w:id="101" w:name="_Toc104466701"/>
+      <w:bookmarkStart w:id="102" w:name="_Toc104467499"/>
+      <w:bookmarkStart w:id="103" w:name="_Toc104896379"/>
+      <w:bookmarkStart w:id="104" w:name="_Toc105406024"/>
+      <w:bookmarkStart w:id="105" w:name="_Toc103917240"/>
+      <w:bookmarkStart w:id="106" w:name="_Toc104275352"/>
+      <w:bookmarkStart w:id="107" w:name="_Toc104275435"/>
+      <w:bookmarkStart w:id="108" w:name="_Toc104378548"/>
+      <w:bookmarkStart w:id="109" w:name="_Toc104378680"/>
+      <w:bookmarkStart w:id="110" w:name="_Toc104378978"/>
+      <w:bookmarkStart w:id="111" w:name="_Toc104379002"/>
+      <w:bookmarkStart w:id="112" w:name="_Toc104379151"/>
+      <w:bookmarkStart w:id="113" w:name="_Toc104379221"/>
+      <w:bookmarkStart w:id="114" w:name="_Toc104379267"/>
+      <w:bookmarkStart w:id="115" w:name="_Toc104379297"/>
+      <w:bookmarkStart w:id="116" w:name="_Toc104466702"/>
+      <w:bookmarkStart w:id="117" w:name="_Toc104467500"/>
+      <w:bookmarkStart w:id="118" w:name="_Toc104896380"/>
+      <w:bookmarkStart w:id="119" w:name="_Toc105406025"/>
+      <w:bookmarkStart w:id="120" w:name="_Toc125712916"/>
+      <w:bookmarkEnd w:id="7"/>
       <w:bookmarkEnd w:id="8"/>
       <w:bookmarkEnd w:id="9"/>
       <w:bookmarkEnd w:id="10"/>
-      <w:bookmarkEnd w:id="11"/>
+      <w:bookmarkEnd w:id="13"/>
+      <w:bookmarkEnd w:id="14"/>
       <w:bookmarkEnd w:id="15"/>
       <w:bookmarkEnd w:id="16"/>
       <w:bookmarkEnd w:id="17"/>
@@ -4305,8 +4307,6 @@
       <w:bookmarkEnd w:id="117"/>
       <w:bookmarkEnd w:id="118"/>
       <w:bookmarkEnd w:id="119"/>
-      <w:bookmarkEnd w:id="120"/>
-      <w:bookmarkEnd w:id="121"/>
     </w:p>
     <w:p>
       <w:pPr>
@@ -4370,7 +4370,7 @@
           <w:szCs w:val="22"/>
         </w:rPr>
       </w:pPr>
-      <w:bookmarkStart w:id="123" w:name="_Toc165882411"/>
+      <w:bookmarkStart w:id="121" w:name="_Toc165882411"/>
       <w:proofErr w:type="gramStart"/>
       <w:r>
         <w:rPr>
@@ -4381,7 +4381,7 @@
         </w:rPr>
         <w:t>EQUIPO A UTILIZAR</w:t>
       </w:r>
-      <w:bookmarkEnd w:id="123"/>
+      <w:bookmarkEnd w:id="121"/>
       <w:proofErr w:type="gramEnd"/>
       <w:r>
         <w:rPr>
@@ -4646,7 +4646,7 @@
                                 <w:noProof/>
                               </w:rPr>
                             </w:pPr>
-                            <w:bookmarkStart w:id="124" w:name="_Toc204249154"/>
+                            <w:bookmarkStart w:id="122" w:name="_Toc204249154"/>
                             <w:r>
                               <w:rPr>
                                 <w:rFonts w:cs="Arial"/>
@@ -4712,7 +4712,7 @@
                               </w:rPr>
                               <w:t xml:space="preserve"> Equipo HVA28</w:t>
                             </w:r>
-                            <w:bookmarkEnd w:id="124"/>
+                            <w:bookmarkEnd w:id="122"/>
                           </w:p>
                         </w:txbxContent>
                       </wps:txbx>
@@ -4840,7 +4840,7 @@
           <w:szCs w:val="22"/>
         </w:rPr>
       </w:pPr>
-      <w:bookmarkStart w:id="126" w:name="_Toc165882412"/>
+      <w:bookmarkStart w:id="123" w:name="_Toc165882412"/>
       <w:r>
         <w:rPr>
           <w:rFonts w:ascii="Arial" w:hAnsi="Arial" w:cs="Arial"/>
@@ -4850,7 +4850,7 @@
         <w:lastRenderedPageBreak/>
         <w:t>DESARROLLO Y RESULTADOS DE LA PRUEBA</w:t>
       </w:r>
-      <w:bookmarkEnd w:id="126"/>
+      <w:bookmarkEnd w:id="123"/>
     </w:p>
     <w:p>
       <w:pPr>
@@ -5890,7 +5890,7 @@
                                 <w:noProof/>
                               </w:rPr>
                             </w:pPr>
-                            <w:bookmarkStart w:id="127" w:name="_Toc204249158"/>
+                            <w:bookmarkStart w:id="124" w:name="_Toc204249158"/>
                             <w:r>
                               <w:rPr>
                                 <w:rFonts w:cs="Arial"/>
@@ -5964,7 +5964,7 @@
                               </w:rPr>
                               <w:t>Verificaciones previas a la prueba VLF</w:t>
                             </w:r>
-                            <w:bookmarkEnd w:id="127"/>
+                            <w:bookmarkEnd w:id="124"/>
                             <w:r>
                               <w:rPr>
                                 <w:rFonts w:ascii="Montserrat Light" w:hAnsi="Montserrat Light"/>
@@ -7627,7 +7627,7 @@
               </w:rPr>
               <w:t>| default(</w:t>
             </w:r>
-            <w:bookmarkStart w:id="129" w:name="_Hlk202966262"/>
+            <w:bookmarkStart w:id="125" w:name="_Hlk202966262"/>
             <w:r>
               <w:rPr>
                 <w:rFonts w:cs="Arial"/>
@@ -7636,7 +7636,7 @@
               </w:rPr>
               <w:t>"</w:t>
             </w:r>
-            <w:bookmarkEnd w:id="129"/>
+            <w:bookmarkEnd w:id="125"/>
             <w:r>
               <w:rPr>
                 <w:rFonts w:cs="Arial"/>
@@ -8047,7 +8047,27 @@
                 <w:sz w:val="20"/>
                 <w:szCs w:val="20"/>
               </w:rPr>
-              <w:t>tramo monofásico</w:t>
+              <w:t xml:space="preserve">tramo </w:t>
+            </w:r>
+            <w:r>
+              <w:rPr>
+                <w:rFonts w:cs="Arial"/>
+                <w:b/>
+                <w:spacing w:val="-3"/>
+                <w:sz w:val="20"/>
+                <w:szCs w:val="20"/>
+              </w:rPr>
+              <w:t>tri</w:t>
+            </w:r>
+            <w:r>
+              <w:rPr>
+                <w:rFonts w:cs="Arial"/>
+                <w:b/>
+                <w:spacing w:val="-3"/>
+                <w:sz w:val="20"/>
+                <w:szCs w:val="20"/>
+              </w:rPr>
+              <w:t>fásico</w:t>
             </w:r>
           </w:p>
         </w:tc>
@@ -8306,7 +8326,7 @@
                                 <w:szCs w:val="16"/>
                               </w:rPr>
                             </w:pPr>
-                            <w:bookmarkStart w:id="130" w:name="_Toc204249159"/>
+                            <w:bookmarkStart w:id="126" w:name="_Toc204249159"/>
                             <w:r>
                               <w:rPr>
                                 <w:rFonts w:cs="Arial"/>
@@ -8446,7 +8466,7 @@
                               </w:rPr>
                               <w:t xml:space="preserve"> – Fase A</w:t>
                             </w:r>
-                            <w:bookmarkEnd w:id="130"/>
+                            <w:bookmarkEnd w:id="126"/>
                           </w:p>
                           <w:p/>
                           <w:p/>
@@ -9940,7 +9960,27 @@
                 <w:sz w:val="20"/>
                 <w:szCs w:val="20"/>
               </w:rPr>
-              <w:t xml:space="preserve">Corriente tramo monofásico  </w:t>
+              <w:t xml:space="preserve">Corriente tramo </w:t>
+            </w:r>
+            <w:r>
+              <w:rPr>
+                <w:rFonts w:cs="Arial"/>
+                <w:b/>
+                <w:spacing w:val="-3"/>
+                <w:sz w:val="20"/>
+                <w:szCs w:val="20"/>
+              </w:rPr>
+              <w:t>tri</w:t>
+            </w:r>
+            <w:r>
+              <w:rPr>
+                <w:rFonts w:cs="Arial"/>
+                <w:b/>
+                <w:spacing w:val="-3"/>
+                <w:sz w:val="20"/>
+                <w:szCs w:val="20"/>
+              </w:rPr>
+              <w:t xml:space="preserve">fásico  </w:t>
             </w:r>
           </w:p>
         </w:tc>
@@ -10185,7 +10225,7 @@
                                 <w:noProof/>
                               </w:rPr>
                             </w:pPr>
-                            <w:bookmarkStart w:id="132" w:name="_Toc204249160"/>
+                            <w:bookmarkStart w:id="127" w:name="_Toc204249160"/>
                             <w:r>
                               <w:rPr>
                                 <w:rFonts w:cs="Arial"/>
@@ -10307,7 +10347,7 @@
                               </w:rPr>
                               <w:t>) }} – Fase B</w:t>
                             </w:r>
-                            <w:bookmarkEnd w:id="132"/>
+                            <w:bookmarkEnd w:id="127"/>
                           </w:p>
                         </w:txbxContent>
                       </wps:txbx>
@@ -11766,7 +11806,27 @@
                 <w:sz w:val="20"/>
                 <w:szCs w:val="20"/>
               </w:rPr>
-              <w:t xml:space="preserve">Corriente tramo monofásico  </w:t>
+              <w:t xml:space="preserve">Corriente tramo </w:t>
+            </w:r>
+            <w:r>
+              <w:rPr>
+                <w:rFonts w:cs="Arial"/>
+                <w:b/>
+                <w:spacing w:val="-3"/>
+                <w:sz w:val="20"/>
+                <w:szCs w:val="20"/>
+              </w:rPr>
+              <w:t>tri</w:t>
+            </w:r>
+            <w:r>
+              <w:rPr>
+                <w:rFonts w:cs="Arial"/>
+                <w:b/>
+                <w:spacing w:val="-3"/>
+                <w:sz w:val="20"/>
+                <w:szCs w:val="20"/>
+              </w:rPr>
+              <w:t xml:space="preserve">fásico  </w:t>
             </w:r>
           </w:p>
         </w:tc>
@@ -12010,7 +12070,7 @@
                                 <w:noProof/>
                               </w:rPr>
                             </w:pPr>
-                            <w:bookmarkStart w:id="134" w:name="_Toc204249161"/>
+                            <w:bookmarkStart w:id="128" w:name="_Toc204249161"/>
                             <w:r>
                               <w:rPr>
                                 <w:i/>
@@ -12122,7 +12182,7 @@
                               </w:rPr>
                               <w:t>) }} – Fase C</w:t>
                             </w:r>
-                            <w:bookmarkEnd w:id="134"/>
+                            <w:bookmarkEnd w:id="128"/>
                           </w:p>
                         </w:txbxContent>
                       </wps:txbx>
@@ -12384,7 +12444,7 @@
           <w:szCs w:val="22"/>
         </w:rPr>
       </w:pPr>
-      <w:bookmarkStart w:id="136" w:name="_Toc165882413"/>
+      <w:bookmarkStart w:id="129" w:name="_Toc165882413"/>
       <w:r>
         <w:rPr>
           <w:rFonts w:ascii="Arial" w:hAnsi="Arial" w:cs="Arial"/>
@@ -12393,7 +12453,7 @@
         </w:rPr>
         <w:t>EVIDENCIAS FOTOGRÁFICAS</w:t>
       </w:r>
-      <w:bookmarkEnd w:id="136"/>
+      <w:bookmarkEnd w:id="129"/>
       <w:r>
         <w:rPr>
           <w:rFonts w:ascii="Arial" w:hAnsi="Arial" w:cs="Arial"/>
@@ -12521,7 +12581,7 @@
                                       <w:noProof/>
                                     </w:rPr>
                                   </w:pPr>
-                                  <w:bookmarkStart w:id="137" w:name="_Toc204249155"/>
+                                  <w:bookmarkStart w:id="130" w:name="_Toc204249155"/>
                                   <w:r>
                                     <w:rPr>
                                       <w:i/>
@@ -12660,7 +12720,7 @@
                                     </w:rPr>
                                     <w:t>– Fase A</w:t>
                                   </w:r>
-                                  <w:bookmarkEnd w:id="137"/>
+                                  <w:bookmarkEnd w:id="130"/>
                                 </w:p>
                               </w:txbxContent>
                             </wps:txbx>
@@ -12960,7 +13020,7 @@
                                       <w:noProof/>
                                     </w:rPr>
                                   </w:pPr>
-                                  <w:bookmarkStart w:id="139" w:name="_Toc204249156"/>
+                                  <w:bookmarkStart w:id="131" w:name="_Toc204249156"/>
                                   <w:r>
                                     <w:rPr>
                                       <w:rFonts w:cs="Arial"/>
@@ -13103,7 +13163,7 @@
                                     </w:rPr>
                                     <w:t>– Fase B</w:t>
                                   </w:r>
-                                  <w:bookmarkEnd w:id="139"/>
+                                  <w:bookmarkEnd w:id="131"/>
                                 </w:p>
                               </w:txbxContent>
                             </wps:txbx>
@@ -13430,7 +13490,7 @@
                                       <w:noProof/>
                                     </w:rPr>
                                   </w:pPr>
-                                  <w:bookmarkStart w:id="141" w:name="_Toc204249157"/>
+                                  <w:bookmarkStart w:id="132" w:name="_Toc204249157"/>
                                   <w:r>
                                     <w:rPr>
                                       <w:rFonts w:cs="Arial"/>
@@ -13565,7 +13625,7 @@
                                     </w:rPr>
                                     <w:t>– Fase C</w:t>
                                   </w:r>
-                                  <w:bookmarkEnd w:id="141"/>
+                                  <w:bookmarkEnd w:id="132"/>
                                 </w:p>
                               </w:txbxContent>
                             </wps:txbx>
@@ -13853,7 +13913,7 @@
         </w:rPr>
         <w:t xml:space="preserve"> </w:t>
       </w:r>
-      <w:bookmarkStart w:id="143" w:name="_Toc165882414"/>
+      <w:bookmarkStart w:id="133" w:name="_Toc165882414"/>
       <w:r>
         <w:rPr>
           <w:rFonts w:ascii="Arial" w:hAnsi="Arial" w:cs="Arial"/>
@@ -13862,7 +13922,7 @@
         </w:rPr>
         <w:t>EVALUACIÓN FINAL</w:t>
       </w:r>
-      <w:bookmarkEnd w:id="143"/>
+      <w:bookmarkEnd w:id="133"/>
       <w:r>
         <w:rPr>
           <w:rFonts w:ascii="Arial" w:hAnsi="Arial" w:cs="Arial"/>
@@ -14133,7 +14193,7 @@
         </w:rPr>
         <w:t>el equipo HVA28.</w:t>
       </w:r>
-      <w:bookmarkEnd w:id="122"/>
+      <w:bookmarkEnd w:id="120"/>
     </w:p>
     <w:p>
       <w:pPr>
@@ -21237,6 +21297,88 @@
 </file>
 
 <file path=customXml/item1.xml><?xml version="1.0" encoding="utf-8"?>
+<b:Sources xmlns:b="http://schemas.openxmlformats.org/officeDocument/2006/bibliography" xmlns="http://schemas.openxmlformats.org/officeDocument/2006/bibliography" SelectedStyle="\APA.XSL" StyleName="APA">
+  <b:Source>
+    <b:Tag>INV09</b:Tag>
+    <b:SourceType>Report</b:SourceType>
+    <b:Guid>{DED06DBD-4A78-485F-A6ED-1E5AB9E3EF9C}</b:Guid>
+    <b:Title>Manual de drenaje para carreteras</b:Title>
+    <b:Year>2009</b:Year>
+    <b:City>Bogotá</b:City>
+    <b:Publisher>Ministerio de Transporte</b:Publisher>
+    <b:Author>
+      <b:Author>
+        <b:NameList>
+          <b:Person>
+            <b:Last>INVIAS</b:Last>
+          </b:Person>
+        </b:NameList>
+      </b:Author>
+    </b:Author>
+    <b:RefOrder>1</b:RefOrder>
+  </b:Source>
+  <b:Source>
+    <b:Tag>WMO83</b:Tag>
+    <b:SourceType>Report</b:SourceType>
+    <b:Guid>{97A9677E-C7A9-4029-8530-3A000DB430F5}</b:Guid>
+    <b:Author>
+      <b:Author>
+        <b:NameList>
+          <b:Person>
+            <b:Last>WMO</b:Last>
+            <b:First>World</b:First>
+            <b:Middle>Meteorological Organization</b:Middle>
+          </b:Person>
+        </b:NameList>
+      </b:Author>
+    </b:Author>
+    <b:Title>Guide to Climatological Practices</b:Title>
+    <b:Year>1983</b:Year>
+    <b:City>Geneva</b:City>
+    <b:RefOrder>2</b:RefOrder>
+  </b:Source>
+  <b:Source>
+    <b:Tag>Cea19</b:Tag>
+    <b:SourceType>Book</b:SourceType>
+    <b:Guid>{9A3433C7-BE0F-4B49-A619-57D0FFF275EB}</b:Guid>
+    <b:Author>
+      <b:Author>
+        <b:NameList>
+          <b:Person>
+            <b:Last>Cea</b:Last>
+            <b:First>L.,</b:First>
+            <b:Middle>Bladé i Castellet, E., Sanz Ramos, M., Bermúdez Pita, M., &amp; Mateos Alonso, Á.</b:Middle>
+          </b:Person>
+        </b:NameList>
+      </b:Author>
+    </b:Author>
+    <b:Title>Iber applications basic guide: two-dimensional modelling of free surface shallow water flows.</b:Title>
+    <b:Year>2019</b:Year>
+    <b:RefOrder>3</b:RefOrder>
+  </b:Source>
+  <b:Source>
+    <b:Tag>VTE05</b:Tag>
+    <b:SourceType>Book</b:SourceType>
+    <b:Guid>{E37D5300-2804-4426-B460-7ED19C0988A6}</b:Guid>
+    <b:Author>
+      <b:Author>
+        <b:NameList>
+          <b:Person>
+            <b:Last>CHOW</b:Last>
+            <b:First>V.</b:First>
+            <b:Middle>TE</b:Middle>
+          </b:Person>
+        </b:NameList>
+      </b:Author>
+    </b:Author>
+    <b:Title>HIDRAULICA DE CANALES ABIERTOS</b:Title>
+    <b:Year>2005</b:Year>
+    <b:RefOrder>4</b:RefOrder>
+  </b:Source>
+</b:Sources>
+</file>
+
+<file path=customXml/item2.xml><?xml version="1.0" encoding="utf-8"?>
 <ct:contentTypeSchema xmlns:ct="http://schemas.microsoft.com/office/2006/metadata/contentType" xmlns:ma="http://schemas.microsoft.com/office/2006/metadata/properties/metaAttributes" ct:_="" ma:_="" ma:contentTypeName="Documento" ma:contentTypeID="0x010100A6997E81B841D94083F23A5F6058586F" ma:contentTypeVersion="4" ma:contentTypeDescription="Crear nuevo documento." ma:contentTypeScope="" ma:versionID="e479842a790872997eca00f99b60199f">
   <xsd:schema xmlns:xsd="http://www.w3.org/2001/XMLSchema" xmlns:xs="http://www.w3.org/2001/XMLSchema" xmlns:p="http://schemas.microsoft.com/office/2006/metadata/properties" xmlns:ns2="cb435238-e7ff-4ac7-9a11-33e81c17c0ba" xmlns:ns3="51ecbb3c-c0d3-4b50-9d5d-8f74f8d111e2" targetNamespace="http://schemas.microsoft.com/office/2006/metadata/properties" ma:root="true" ma:fieldsID="0b45aa4f8652c9579700e7eb360ef8d1" ns2:_="" ns3:_="">
     <xsd:import namespace="cb435238-e7ff-4ac7-9a11-33e81c17c0ba"/>
@@ -21401,89 +21543,16 @@
 </ct:contentTypeSchema>
 </file>
 
-<file path=customXml/item2.xml><?xml version="1.0" encoding="utf-8"?>
-<b:Sources xmlns:b="http://schemas.openxmlformats.org/officeDocument/2006/bibliography" xmlns="http://schemas.openxmlformats.org/officeDocument/2006/bibliography" SelectedStyle="\APA.XSL" StyleName="APA">
-  <b:Source>
-    <b:Tag>INV09</b:Tag>
-    <b:SourceType>Report</b:SourceType>
-    <b:Guid>{DED06DBD-4A78-485F-A6ED-1E5AB9E3EF9C}</b:Guid>
-    <b:Title>Manual de drenaje para carreteras</b:Title>
-    <b:Year>2009</b:Year>
-    <b:City>Bogotá</b:City>
-    <b:Publisher>Ministerio de Transporte</b:Publisher>
-    <b:Author>
-      <b:Author>
-        <b:NameList>
-          <b:Person>
-            <b:Last>INVIAS</b:Last>
-          </b:Person>
-        </b:NameList>
-      </b:Author>
-    </b:Author>
-    <b:RefOrder>1</b:RefOrder>
-  </b:Source>
-  <b:Source>
-    <b:Tag>WMO83</b:Tag>
-    <b:SourceType>Report</b:SourceType>
-    <b:Guid>{97A9677E-C7A9-4029-8530-3A000DB430F5}</b:Guid>
-    <b:Author>
-      <b:Author>
-        <b:NameList>
-          <b:Person>
-            <b:Last>WMO</b:Last>
-            <b:First>World</b:First>
-            <b:Middle>Meteorological Organization</b:Middle>
-          </b:Person>
-        </b:NameList>
-      </b:Author>
-    </b:Author>
-    <b:Title>Guide to Climatological Practices</b:Title>
-    <b:Year>1983</b:Year>
-    <b:City>Geneva</b:City>
-    <b:RefOrder>2</b:RefOrder>
-  </b:Source>
-  <b:Source>
-    <b:Tag>Cea19</b:Tag>
-    <b:SourceType>Book</b:SourceType>
-    <b:Guid>{9A3433C7-BE0F-4B49-A619-57D0FFF275EB}</b:Guid>
-    <b:Author>
-      <b:Author>
-        <b:NameList>
-          <b:Person>
-            <b:Last>Cea</b:Last>
-            <b:First>L.,</b:First>
-            <b:Middle>Bladé i Castellet, E., Sanz Ramos, M., Bermúdez Pita, M., &amp; Mateos Alonso, Á.</b:Middle>
-          </b:Person>
-        </b:NameList>
-      </b:Author>
-    </b:Author>
-    <b:Title>Iber applications basic guide: two-dimensional modelling of free surface shallow water flows.</b:Title>
-    <b:Year>2019</b:Year>
-    <b:RefOrder>3</b:RefOrder>
-  </b:Source>
-  <b:Source>
-    <b:Tag>VTE05</b:Tag>
-    <b:SourceType>Book</b:SourceType>
-    <b:Guid>{E37D5300-2804-4426-B460-7ED19C0988A6}</b:Guid>
-    <b:Author>
-      <b:Author>
-        <b:NameList>
-          <b:Person>
-            <b:Last>CHOW</b:Last>
-            <b:First>V.</b:First>
-            <b:Middle>TE</b:Middle>
-          </b:Person>
-        </b:NameList>
-      </b:Author>
-    </b:Author>
-    <b:Title>HIDRAULICA DE CANALES ABIERTOS</b:Title>
-    <b:Year>2005</b:Year>
-    <b:RefOrder>4</b:RefOrder>
-  </b:Source>
-</b:Sources>
+<file path=customXml/item3.xml><?xml version="1.0" encoding="utf-8"?>
+<?mso-contentType ?>
+<FormTemplates xmlns="http://schemas.microsoft.com/sharepoint/v3/contenttype/forms">
+  <Display>DocumentLibraryForm</Display>
+  <Edit>DocumentLibraryForm</Edit>
+  <New>DocumentLibraryForm</New>
+</FormTemplates>
 </file>
 
-<file path=customXml/item3.xml><?xml version="1.0" encoding="utf-8"?>
+<file path=customXml/item4.xml><?xml version="1.0" encoding="utf-8"?>
 <p:properties xmlns:p="http://schemas.microsoft.com/office/2006/metadata/properties" xmlns:xsi="http://www.w3.org/2001/XMLSchema-instance" xmlns:pc="http://schemas.microsoft.com/office/infopath/2007/PartnerControls">
   <documentManagement>
     <SharedWithUsers xmlns="51ecbb3c-c0d3-4b50-9d5d-8f74f8d111e2">
@@ -21527,16 +21596,15 @@
 </p:properties>
 </file>
 
-<file path=customXml/item4.xml><?xml version="1.0" encoding="utf-8"?>
-<?mso-contentType ?>
-<FormTemplates xmlns="http://schemas.microsoft.com/sharepoint/v3/contenttype/forms">
-  <Display>DocumentLibraryForm</Display>
-  <Edit>DocumentLibraryForm</Edit>
-  <New>DocumentLibraryForm</New>
-</FormTemplates>
+<file path=customXml/itemProps1.xml><?xml version="1.0" encoding="utf-8"?>
+<ds:datastoreItem xmlns:ds="http://schemas.openxmlformats.org/officeDocument/2006/customXml" ds:itemID="{1AC2B27F-7CAC-469D-A956-C78124DD2900}">
+  <ds:schemaRefs>
+    <ds:schemaRef ds:uri="http://schemas.openxmlformats.org/officeDocument/2006/bibliography"/>
+  </ds:schemaRefs>
+</ds:datastoreItem>
 </file>
 
-<file path=customXml/itemProps1.xml><?xml version="1.0" encoding="utf-8"?>
+<file path=customXml/itemProps2.xml><?xml version="1.0" encoding="utf-8"?>
 <ds:datastoreItem xmlns:ds="http://schemas.openxmlformats.org/officeDocument/2006/customXml" ds:itemID="{89999101-17AD-4927-BAF2-2ED5EC7BA4CD}">
   <ds:schemaRefs>
     <ds:schemaRef ds:uri="http://schemas.microsoft.com/office/2006/metadata/contentType"/>
@@ -21555,15 +21623,15 @@
 </ds:datastoreItem>
 </file>
 
-<file path=customXml/itemProps2.xml><?xml version="1.0" encoding="utf-8"?>
-<ds:datastoreItem xmlns:ds="http://schemas.openxmlformats.org/officeDocument/2006/customXml" ds:itemID="{1AC2B27F-7CAC-469D-A956-C78124DD2900}">
+<file path=customXml/itemProps3.xml><?xml version="1.0" encoding="utf-8"?>
+<ds:datastoreItem xmlns:ds="http://schemas.openxmlformats.org/officeDocument/2006/customXml" ds:itemID="{ACCE2A2F-BC50-41F6-9420-B98BF911E7CC}">
   <ds:schemaRefs>
-    <ds:schemaRef ds:uri="http://schemas.openxmlformats.org/officeDocument/2006/bibliography"/>
+    <ds:schemaRef ds:uri="http://schemas.microsoft.com/sharepoint/v3/contenttype/forms"/>
   </ds:schemaRefs>
 </ds:datastoreItem>
 </file>
 
-<file path=customXml/itemProps3.xml><?xml version="1.0" encoding="utf-8"?>
+<file path=customXml/itemProps4.xml><?xml version="1.0" encoding="utf-8"?>
 <ds:datastoreItem xmlns:ds="http://schemas.openxmlformats.org/officeDocument/2006/customXml" ds:itemID="{6B1FE3E4-D4C5-4E36-9CED-9D246B2AA5B6}">
   <ds:schemaRefs>
     <ds:schemaRef ds:uri="http://schemas.microsoft.com/office/2006/metadata/properties"/>
@@ -21571,12 +21639,4 @@
     <ds:schemaRef ds:uri="51ecbb3c-c0d3-4b50-9d5d-8f74f8d111e2"/>
   </ds:schemaRefs>
 </ds:datastoreItem>
-</file>
-
-<file path=customXml/itemProps4.xml><?xml version="1.0" encoding="utf-8"?>
-<ds:datastoreItem xmlns:ds="http://schemas.openxmlformats.org/officeDocument/2006/customXml" ds:itemID="{ACCE2A2F-BC50-41F6-9420-B98BF911E7CC}">
-  <ds:schemaRefs>
-    <ds:schemaRef ds:uri="http://schemas.microsoft.com/sharepoint/v3/contenttype/forms"/>
-  </ds:schemaRefs>
-</ds:datastoreItem>
 </file>
</xml_diff>